<commit_message>
page numbers added - finalizing
</commit_message>
<xml_diff>
--- a/documents/proposal/Proposal_v1.docx
+++ b/documents/proposal/Proposal_v1.docx
@@ -7,6 +7,8 @@
         <w:pStyle w:val="Title"/>
         <w:jc w:val="center"/>
       </w:pPr>
+      <w:bookmarkStart w:id="0" w:name="_GoBack"/>
+      <w:bookmarkEnd w:id="0"/>
     </w:p>
     <w:p>
       <w:pPr>
@@ -134,8 +136,6 @@
       <w:pPr>
         <w:jc w:val="center"/>
       </w:pPr>
-      <w:bookmarkStart w:id="0" w:name="_GoBack"/>
-      <w:bookmarkEnd w:id="0"/>
     </w:p>
     <w:p>
       <w:pPr>
@@ -161,9 +161,12 @@
       <w:pPr>
         <w:pStyle w:val="TOCHeading"/>
         <w:sectPr>
+          <w:headerReference w:type="default" r:id="rId8"/>
+          <w:headerReference w:type="first" r:id="rId9"/>
           <w:pgSz w:w="12240" w:h="15840"/>
           <w:pgMar w:top="1440" w:right="1440" w:bottom="1440" w:left="1440" w:header="708" w:footer="708" w:gutter="0"/>
           <w:cols w:space="708"/>
+          <w:titlePg/>
           <w:docGrid w:linePitch="360"/>
         </w:sectPr>
       </w:pPr>
@@ -1463,9 +1466,17 @@
     <w:p/>
     <w:p/>
     <w:p/>
-    <w:p/>
-    <w:p/>
-    <w:p/>
+    <w:p>
+      <w:pPr>
+        <w:sectPr>
+          <w:pgSz w:w="12240" w:h="15840"/>
+          <w:pgMar w:top="1440" w:right="1440" w:bottom="1440" w:left="1440" w:header="708" w:footer="708" w:gutter="0"/>
+          <w:cols w:space="708"/>
+          <w:titlePg/>
+          <w:docGrid w:linePitch="360"/>
+        </w:sectPr>
+      </w:pPr>
+    </w:p>
     <w:p>
       <w:pPr>
         <w:pStyle w:val="Heading1"/>
@@ -2369,7 +2380,7 @@
                     <pic:cNvPicPr/>
                   </pic:nvPicPr>
                   <pic:blipFill>
-                    <a:blip r:embed="rId6">
+                    <a:blip r:embed="rId10">
                       <a:extLst>
                         <a:ext uri="{28A0092B-C50C-407E-A947-70E740481C1C}">
                           <a14:useLocalDpi xmlns:a14="http://schemas.microsoft.com/office/drawing/2010/main" val="0"/>
@@ -2484,7 +2495,7 @@
                     <pic:cNvPicPr/>
                   </pic:nvPicPr>
                   <pic:blipFill>
-                    <a:blip r:embed="rId7">
+                    <a:blip r:embed="rId11">
                       <a:extLst>
                         <a:ext uri="{28A0092B-C50C-407E-A947-70E740481C1C}">
                           <a14:useLocalDpi xmlns:a14="http://schemas.microsoft.com/office/drawing/2010/main" val="0"/>
@@ -2519,9 +2530,12 @@
           <w:szCs w:val="24"/>
         </w:rPr>
         <w:sectPr>
+          <w:headerReference w:type="first" r:id="rId12"/>
           <w:pgSz w:w="12240" w:h="15840"/>
           <w:pgMar w:top="1440" w:right="1440" w:bottom="1440" w:left="1440" w:header="708" w:footer="708" w:gutter="0"/>
+          <w:pgNumType w:start="3"/>
           <w:cols w:space="708"/>
+          <w:titlePg/>
           <w:docGrid w:linePitch="360"/>
         </w:sectPr>
       </w:pPr>
@@ -7685,6 +7699,186 @@
     </w:sectPr>
   </w:body>
 </w:document>
+</file>
+
+<file path=word/endnotes.xml><?xml version="1.0" encoding="utf-8"?>
+<w:endnotes xmlns:wpc="http://schemas.microsoft.com/office/word/2010/wordprocessingCanvas" xmlns:cx="http://schemas.microsoft.com/office/drawing/2014/chartex" xmlns:cx1="http://schemas.microsoft.com/office/drawing/2015/9/8/chartex" xmlns:cx2="http://schemas.microsoft.com/office/drawing/2015/10/21/chartex" xmlns:cx3="http://schemas.microsoft.com/office/drawing/2016/5/9/chartex" xmlns:cx4="http://schemas.microsoft.com/office/drawing/2016/5/10/chartex" xmlns:cx5="http://schemas.microsoft.com/office/drawing/2016/5/11/chartex" xmlns:cx6="http://schemas.microsoft.com/office/drawing/2016/5/12/chartex" xmlns:cx7="http://schemas.microsoft.com/office/drawing/2016/5/13/chartex" xmlns:cx8="http://schemas.microsoft.com/office/drawing/2016/5/14/chartex" xmlns:mc="http://schemas.openxmlformats.org/markup-compatibility/2006" xmlns:aink="http://schemas.microsoft.com/office/drawing/2016/ink" xmlns:am3d="http://schemas.microsoft.com/office/drawing/2017/model3d" xmlns:o="urn:schemas-microsoft-com:office:office" xmlns:r="http://schemas.openxmlformats.org/officeDocument/2006/relationships" xmlns:m="http://schemas.openxmlformats.org/officeDocument/2006/math" xmlns:v="urn:schemas-microsoft-com:vml" xmlns:wp14="http://schemas.microsoft.com/office/word/2010/wordprocessingDrawing" xmlns:wp="http://schemas.openxmlformats.org/drawingml/2006/wordprocessingDrawing" xmlns:w10="urn:schemas-microsoft-com:office:word" xmlns:w="http://schemas.openxmlformats.org/wordprocessingml/2006/main" xmlns:w14="http://schemas.microsoft.com/office/word/2010/wordml" xmlns:w15="http://schemas.microsoft.com/office/word/2012/wordml" xmlns:w16cid="http://schemas.microsoft.com/office/word/2016/wordml/cid" xmlns:w16se="http://schemas.microsoft.com/office/word/2015/wordml/symex" xmlns:wpg="http://schemas.microsoft.com/office/word/2010/wordprocessingGroup" xmlns:wpi="http://schemas.microsoft.com/office/word/2010/wordprocessingInk" xmlns:wne="http://schemas.microsoft.com/office/word/2006/wordml" xmlns:wps="http://schemas.microsoft.com/office/word/2010/wordprocessingShape" mc:Ignorable="w14 w15 w16se w16cid wp14">
+  <w:endnote w:type="separator" w:id="-1">
+    <w:p>
+      <w:pPr>
+        <w:spacing w:after="0" w:line="240" w:lineRule="auto"/>
+      </w:pPr>
+      <w:r>
+        <w:separator/>
+      </w:r>
+    </w:p>
+  </w:endnote>
+  <w:endnote w:type="continuationSeparator" w:id="0">
+    <w:p>
+      <w:pPr>
+        <w:spacing w:after="0" w:line="240" w:lineRule="auto"/>
+      </w:pPr>
+      <w:r>
+        <w:continuationSeparator/>
+      </w:r>
+    </w:p>
+  </w:endnote>
+</w:endnotes>
+</file>
+
+<file path=word/footnotes.xml><?xml version="1.0" encoding="utf-8"?>
+<w:footnotes xmlns:wpc="http://schemas.microsoft.com/office/word/2010/wordprocessingCanvas" xmlns:cx="http://schemas.microsoft.com/office/drawing/2014/chartex" xmlns:cx1="http://schemas.microsoft.com/office/drawing/2015/9/8/chartex" xmlns:cx2="http://schemas.microsoft.com/office/drawing/2015/10/21/chartex" xmlns:cx3="http://schemas.microsoft.com/office/drawing/2016/5/9/chartex" xmlns:cx4="http://schemas.microsoft.com/office/drawing/2016/5/10/chartex" xmlns:cx5="http://schemas.microsoft.com/office/drawing/2016/5/11/chartex" xmlns:cx6="http://schemas.microsoft.com/office/drawing/2016/5/12/chartex" xmlns:cx7="http://schemas.microsoft.com/office/drawing/2016/5/13/chartex" xmlns:cx8="http://schemas.microsoft.com/office/drawing/2016/5/14/chartex" xmlns:mc="http://schemas.openxmlformats.org/markup-compatibility/2006" xmlns:aink="http://schemas.microsoft.com/office/drawing/2016/ink" xmlns:am3d="http://schemas.microsoft.com/office/drawing/2017/model3d" xmlns:o="urn:schemas-microsoft-com:office:office" xmlns:r="http://schemas.openxmlformats.org/officeDocument/2006/relationships" xmlns:m="http://schemas.openxmlformats.org/officeDocument/2006/math" xmlns:v="urn:schemas-microsoft-com:vml" xmlns:wp14="http://schemas.microsoft.com/office/word/2010/wordprocessingDrawing" xmlns:wp="http://schemas.openxmlformats.org/drawingml/2006/wordprocessingDrawing" xmlns:w10="urn:schemas-microsoft-com:office:word" xmlns:w="http://schemas.openxmlformats.org/wordprocessingml/2006/main" xmlns:w14="http://schemas.microsoft.com/office/word/2010/wordml" xmlns:w15="http://schemas.microsoft.com/office/word/2012/wordml" xmlns:w16cid="http://schemas.microsoft.com/office/word/2016/wordml/cid" xmlns:w16se="http://schemas.microsoft.com/office/word/2015/wordml/symex" xmlns:wpg="http://schemas.microsoft.com/office/word/2010/wordprocessingGroup" xmlns:wpi="http://schemas.microsoft.com/office/word/2010/wordprocessingInk" xmlns:wne="http://schemas.microsoft.com/office/word/2006/wordml" xmlns:wps="http://schemas.microsoft.com/office/word/2010/wordprocessingShape" mc:Ignorable="w14 w15 w16se w16cid wp14">
+  <w:footnote w:type="separator" w:id="-1">
+    <w:p>
+      <w:pPr>
+        <w:spacing w:after="0" w:line="240" w:lineRule="auto"/>
+      </w:pPr>
+      <w:r>
+        <w:separator/>
+      </w:r>
+    </w:p>
+  </w:footnote>
+  <w:footnote w:type="continuationSeparator" w:id="0">
+    <w:p>
+      <w:pPr>
+        <w:spacing w:after="0" w:line="240" w:lineRule="auto"/>
+      </w:pPr>
+      <w:r>
+        <w:continuationSeparator/>
+      </w:r>
+    </w:p>
+  </w:footnote>
+</w:footnotes>
+</file>
+
+<file path=word/header1.xml><?xml version="1.0" encoding="utf-8"?>
+<w:hdr xmlns:wpc="http://schemas.microsoft.com/office/word/2010/wordprocessingCanvas" xmlns:cx="http://schemas.microsoft.com/office/drawing/2014/chartex" xmlns:cx1="http://schemas.microsoft.com/office/drawing/2015/9/8/chartex" xmlns:cx2="http://schemas.microsoft.com/office/drawing/2015/10/21/chartex" xmlns:cx3="http://schemas.microsoft.com/office/drawing/2016/5/9/chartex" xmlns:cx4="http://schemas.microsoft.com/office/drawing/2016/5/10/chartex" xmlns:cx5="http://schemas.microsoft.com/office/drawing/2016/5/11/chartex" xmlns:cx6="http://schemas.microsoft.com/office/drawing/2016/5/12/chartex" xmlns:cx7="http://schemas.microsoft.com/office/drawing/2016/5/13/chartex" xmlns:cx8="http://schemas.microsoft.com/office/drawing/2016/5/14/chartex" xmlns:mc="http://schemas.openxmlformats.org/markup-compatibility/2006" xmlns:aink="http://schemas.microsoft.com/office/drawing/2016/ink" xmlns:am3d="http://schemas.microsoft.com/office/drawing/2017/model3d" xmlns:o="urn:schemas-microsoft-com:office:office" xmlns:r="http://schemas.openxmlformats.org/officeDocument/2006/relationships" xmlns:m="http://schemas.openxmlformats.org/officeDocument/2006/math" xmlns:v="urn:schemas-microsoft-com:vml" xmlns:wp14="http://schemas.microsoft.com/office/word/2010/wordprocessingDrawing" xmlns:wp="http://schemas.openxmlformats.org/drawingml/2006/wordprocessingDrawing" xmlns:w10="urn:schemas-microsoft-com:office:word" xmlns:w="http://schemas.openxmlformats.org/wordprocessingml/2006/main" xmlns:w14="http://schemas.microsoft.com/office/word/2010/wordml" xmlns:w15="http://schemas.microsoft.com/office/word/2012/wordml" xmlns:w16cid="http://schemas.microsoft.com/office/word/2016/wordml/cid" xmlns:w16se="http://schemas.microsoft.com/office/word/2015/wordml/symex" xmlns:wpg="http://schemas.microsoft.com/office/word/2010/wordprocessingGroup" xmlns:wpi="http://schemas.microsoft.com/office/word/2010/wordprocessingInk" xmlns:wne="http://schemas.microsoft.com/office/word/2006/wordml" xmlns:wps="http://schemas.microsoft.com/office/word/2010/wordprocessingShape" mc:Ignorable="w14 w15 w16se w16cid wp14">
+  <w:sdt>
+    <w:sdtPr>
+      <w:id w:val="-105128307"/>
+      <w:docPartObj>
+        <w:docPartGallery w:val="Page Numbers (Top of Page)"/>
+        <w:docPartUnique/>
+      </w:docPartObj>
+    </w:sdtPr>
+    <w:sdtEndPr>
+      <w:rPr>
+        <w:noProof/>
+      </w:rPr>
+    </w:sdtEndPr>
+    <w:sdtContent>
+      <w:p>
+        <w:pPr>
+          <w:pStyle w:val="Header"/>
+          <w:jc w:val="right"/>
+        </w:pPr>
+        <w:r>
+          <w:fldChar w:fldCharType="begin"/>
+        </w:r>
+        <w:r>
+          <w:instrText xml:space="preserve"> PAGE   \* MERGEFORMAT </w:instrText>
+        </w:r>
+        <w:r>
+          <w:fldChar w:fldCharType="separate"/>
+        </w:r>
+        <w:r>
+          <w:rPr>
+            <w:noProof/>
+          </w:rPr>
+          <w:t>2</w:t>
+        </w:r>
+        <w:r>
+          <w:rPr>
+            <w:noProof/>
+          </w:rPr>
+          <w:fldChar w:fldCharType="end"/>
+        </w:r>
+      </w:p>
+    </w:sdtContent>
+  </w:sdt>
+  <w:p>
+    <w:pPr>
+      <w:pStyle w:val="Header"/>
+    </w:pPr>
+  </w:p>
+</w:hdr>
+</file>
+
+<file path=word/header2.xml><?xml version="1.0" encoding="utf-8"?>
+<w:hdr xmlns:wpc="http://schemas.microsoft.com/office/word/2010/wordprocessingCanvas" xmlns:cx="http://schemas.microsoft.com/office/drawing/2014/chartex" xmlns:cx1="http://schemas.microsoft.com/office/drawing/2015/9/8/chartex" xmlns:cx2="http://schemas.microsoft.com/office/drawing/2015/10/21/chartex" xmlns:cx3="http://schemas.microsoft.com/office/drawing/2016/5/9/chartex" xmlns:cx4="http://schemas.microsoft.com/office/drawing/2016/5/10/chartex" xmlns:cx5="http://schemas.microsoft.com/office/drawing/2016/5/11/chartex" xmlns:cx6="http://schemas.microsoft.com/office/drawing/2016/5/12/chartex" xmlns:cx7="http://schemas.microsoft.com/office/drawing/2016/5/13/chartex" xmlns:cx8="http://schemas.microsoft.com/office/drawing/2016/5/14/chartex" xmlns:mc="http://schemas.openxmlformats.org/markup-compatibility/2006" xmlns:aink="http://schemas.microsoft.com/office/drawing/2016/ink" xmlns:am3d="http://schemas.microsoft.com/office/drawing/2017/model3d" xmlns:o="urn:schemas-microsoft-com:office:office" xmlns:r="http://schemas.openxmlformats.org/officeDocument/2006/relationships" xmlns:m="http://schemas.openxmlformats.org/officeDocument/2006/math" xmlns:v="urn:schemas-microsoft-com:vml" xmlns:wp14="http://schemas.microsoft.com/office/word/2010/wordprocessingDrawing" xmlns:wp="http://schemas.openxmlformats.org/drawingml/2006/wordprocessingDrawing" xmlns:w10="urn:schemas-microsoft-com:office:word" xmlns:w="http://schemas.openxmlformats.org/wordprocessingml/2006/main" xmlns:w14="http://schemas.microsoft.com/office/word/2010/wordml" xmlns:w15="http://schemas.microsoft.com/office/word/2012/wordml" xmlns:w16cid="http://schemas.microsoft.com/office/word/2016/wordml/cid" xmlns:w16se="http://schemas.microsoft.com/office/word/2015/wordml/symex" xmlns:wpg="http://schemas.microsoft.com/office/word/2010/wordprocessingGroup" xmlns:wpi="http://schemas.microsoft.com/office/word/2010/wordprocessingInk" xmlns:wne="http://schemas.microsoft.com/office/word/2006/wordml" xmlns:wps="http://schemas.microsoft.com/office/word/2010/wordprocessingShape" mc:Ignorable="w14 w15 w16se w16cid wp14">
+  <w:p>
+    <w:pPr>
+      <w:pStyle w:val="Header"/>
+      <w:tabs>
+        <w:tab w:val="left" w:pos="6157"/>
+      </w:tabs>
+    </w:pPr>
+    <w:r>
+      <w:tab/>
+    </w:r>
+    <w:r>
+      <w:tab/>
+    </w:r>
+  </w:p>
+  <w:p>
+    <w:pPr>
+      <w:pStyle w:val="Header"/>
+    </w:pPr>
+  </w:p>
+</w:hdr>
+</file>
+
+<file path=word/header3.xml><?xml version="1.0" encoding="utf-8"?>
+<w:hdr xmlns:wpc="http://schemas.microsoft.com/office/word/2010/wordprocessingCanvas" xmlns:cx="http://schemas.microsoft.com/office/drawing/2014/chartex" xmlns:cx1="http://schemas.microsoft.com/office/drawing/2015/9/8/chartex" xmlns:cx2="http://schemas.microsoft.com/office/drawing/2015/10/21/chartex" xmlns:cx3="http://schemas.microsoft.com/office/drawing/2016/5/9/chartex" xmlns:cx4="http://schemas.microsoft.com/office/drawing/2016/5/10/chartex" xmlns:cx5="http://schemas.microsoft.com/office/drawing/2016/5/11/chartex" xmlns:cx6="http://schemas.microsoft.com/office/drawing/2016/5/12/chartex" xmlns:cx7="http://schemas.microsoft.com/office/drawing/2016/5/13/chartex" xmlns:cx8="http://schemas.microsoft.com/office/drawing/2016/5/14/chartex" xmlns:mc="http://schemas.openxmlformats.org/markup-compatibility/2006" xmlns:aink="http://schemas.microsoft.com/office/drawing/2016/ink" xmlns:am3d="http://schemas.microsoft.com/office/drawing/2017/model3d" xmlns:o="urn:schemas-microsoft-com:office:office" xmlns:r="http://schemas.openxmlformats.org/officeDocument/2006/relationships" xmlns:m="http://schemas.openxmlformats.org/officeDocument/2006/math" xmlns:v="urn:schemas-microsoft-com:vml" xmlns:wp14="http://schemas.microsoft.com/office/word/2010/wordprocessingDrawing" xmlns:wp="http://schemas.openxmlformats.org/drawingml/2006/wordprocessingDrawing" xmlns:w10="urn:schemas-microsoft-com:office:word" xmlns:w="http://schemas.openxmlformats.org/wordprocessingml/2006/main" xmlns:w14="http://schemas.microsoft.com/office/word/2010/wordml" xmlns:w15="http://schemas.microsoft.com/office/word/2012/wordml" xmlns:w16cid="http://schemas.microsoft.com/office/word/2016/wordml/cid" xmlns:w16se="http://schemas.microsoft.com/office/word/2015/wordml/symex" xmlns:wpg="http://schemas.microsoft.com/office/word/2010/wordprocessingGroup" xmlns:wpi="http://schemas.microsoft.com/office/word/2010/wordprocessingInk" xmlns:wne="http://schemas.microsoft.com/office/word/2006/wordml" xmlns:wps="http://schemas.microsoft.com/office/word/2010/wordprocessingShape" mc:Ignorable="w14 w15 w16se w16cid wp14">
+  <w:sdt>
+    <w:sdtPr>
+      <w:id w:val="-104811633"/>
+      <w:docPartObj>
+        <w:docPartGallery w:val="Page Numbers (Top of Page)"/>
+        <w:docPartUnique/>
+      </w:docPartObj>
+    </w:sdtPr>
+    <w:sdtEndPr>
+      <w:rPr>
+        <w:noProof/>
+      </w:rPr>
+    </w:sdtEndPr>
+    <w:sdtContent>
+      <w:p>
+        <w:pPr>
+          <w:pStyle w:val="Header"/>
+          <w:jc w:val="right"/>
+        </w:pPr>
+        <w:r>
+          <w:fldChar w:fldCharType="begin"/>
+        </w:r>
+        <w:r>
+          <w:instrText xml:space="preserve"> PAGE   \* MERGEFORMAT </w:instrText>
+        </w:r>
+        <w:r>
+          <w:fldChar w:fldCharType="separate"/>
+        </w:r>
+        <w:r>
+          <w:rPr>
+            <w:noProof/>
+          </w:rPr>
+          <w:t>2</w:t>
+        </w:r>
+        <w:r>
+          <w:rPr>
+            <w:noProof/>
+          </w:rPr>
+          <w:fldChar w:fldCharType="end"/>
+        </w:r>
+      </w:p>
+    </w:sdtContent>
+  </w:sdt>
+  <w:p>
+    <w:pPr>
+      <w:pStyle w:val="Header"/>
+    </w:pPr>
+  </w:p>
+</w:hdr>
 </file>
 
 <file path=word/numbering.xml><?xml version="1.0" encoding="utf-8"?>
@@ -9324,6 +9518,50 @@
       <w:bCs/>
     </w:rPr>
   </w:style>
+  <w:style w:type="paragraph" w:styleId="Header">
+    <w:name w:val="header"/>
+    <w:basedOn w:val="Normal"/>
+    <w:link w:val="HeaderChar"/>
+    <w:uiPriority w:val="99"/>
+    <w:unhideWhenUsed/>
+    <w:rsid w:val="00DD4657"/>
+    <w:pPr>
+      <w:tabs>
+        <w:tab w:val="center" w:pos="4680"/>
+        <w:tab w:val="right" w:pos="9360"/>
+      </w:tabs>
+      <w:spacing w:after="0" w:line="240" w:lineRule="auto"/>
+    </w:pPr>
+  </w:style>
+  <w:style w:type="character" w:customStyle="1" w:styleId="HeaderChar">
+    <w:name w:val="Header Char"/>
+    <w:basedOn w:val="DefaultParagraphFont"/>
+    <w:link w:val="Header"/>
+    <w:uiPriority w:val="99"/>
+    <w:rsid w:val="00DD4657"/>
+  </w:style>
+  <w:style w:type="paragraph" w:styleId="Footer">
+    <w:name w:val="footer"/>
+    <w:basedOn w:val="Normal"/>
+    <w:link w:val="FooterChar"/>
+    <w:uiPriority w:val="99"/>
+    <w:unhideWhenUsed/>
+    <w:rsid w:val="00DD4657"/>
+    <w:pPr>
+      <w:tabs>
+        <w:tab w:val="center" w:pos="4680"/>
+        <w:tab w:val="right" w:pos="9360"/>
+      </w:tabs>
+      <w:spacing w:after="0" w:line="240" w:lineRule="auto"/>
+    </w:pPr>
+  </w:style>
+  <w:style w:type="character" w:customStyle="1" w:styleId="FooterChar">
+    <w:name w:val="Footer Char"/>
+    <w:basedOn w:val="DefaultParagraphFont"/>
+    <w:link w:val="Footer"/>
+    <w:uiPriority w:val="99"/>
+    <w:rsid w:val="00DD4657"/>
+  </w:style>
 </w:styles>
 </file>
 
@@ -9627,7 +9865,7 @@
 </file>
 
 <file path=customXml/itemProps1.xml><?xml version="1.0" encoding="utf-8"?>
-<ds:datastoreItem xmlns:ds="http://schemas.openxmlformats.org/officeDocument/2006/customXml" ds:itemID="{DDAD85E6-A85C-41CC-B670-7665884D8BB7}">
+<ds:datastoreItem xmlns:ds="http://schemas.openxmlformats.org/officeDocument/2006/customXml" ds:itemID="{58F06723-D9C3-409C-8B30-01CA021666CA}">
   <ds:schemaRefs>
     <ds:schemaRef ds:uri="http://schemas.openxmlformats.org/officeDocument/2006/bibliography"/>
   </ds:schemaRefs>

</xml_diff>